<commit_message>
[ch42] Improve documentation a little and add user guide
</commit_message>
<xml_diff>
--- a/documentation.docx
+++ b/documentation.docx
@@ -2714,15 +2714,7 @@
           <w:lang w:val="bg-BG"/>
         </w:rPr>
         <w:tab/>
-        <w:t xml:space="preserve">Разработчик: </w:t>
-      </w:r>
-      <w:r>
-        <w:rPr>
-          <w:rStyle w:val="normaltextrun"/>
-          <w:rFonts w:ascii="Calibri" w:hAnsi="Calibri" w:cs="Calibri"/>
-          <w:lang w:val="bg-BG"/>
-        </w:rPr>
-        <w:t>Румен, Владимир, Михаил</w:t>
+        <w:t>Разработчик: Румен, Владимир, Михаил</w:t>
       </w:r>
     </w:p>
     <w:p>
@@ -5553,29 +5545,20 @@
               <w:jc w:val="center"/>
               <w:textAlignment w:val="baseline"/>
               <w:rPr>
-                <w:rFonts w:ascii="Segoe UI" w:eastAsia="Times New Roman" w:hAnsi="Segoe UI" w:cs="Segoe UI"/>
-                <w:sz w:val="18"/>
-                <w:szCs w:val="18"/>
-              </w:rPr>
-            </w:pPr>
-            <w:r>
-              <w:rPr>
-                <w:rFonts w:ascii="Calibri" w:eastAsia="Times New Roman" w:hAnsi="Calibri" w:cs="Segoe UI"/>
+                <w:rFonts w:ascii="Calibri" w:eastAsia="Times New Roman" w:hAnsi="Calibri" w:cs="Calibri"/>
+                <w:sz w:val="24"/>
+                <w:szCs w:val="24"/>
+              </w:rPr>
+            </w:pPr>
+            <w:r>
+              <w:rPr>
+                <w:rFonts w:ascii="Calibri" w:eastAsia="Times New Roman" w:hAnsi="Calibri" w:cs="Calibri"/>
                 <w:color w:val="000000"/>
                 <w:sz w:val="24"/>
                 <w:szCs w:val="24"/>
                 <w:lang w:val="bg-BG"/>
               </w:rPr>
-              <w:t>0</w:t>
-            </w:r>
-            <w:r>
-              <w:rPr>
-                <w:rFonts w:ascii="Calibri" w:eastAsia="Times New Roman" w:hAnsi="Calibri" w:cs="Segoe UI"/>
-                <w:color w:val="000000"/>
-                <w:sz w:val="24"/>
-                <w:szCs w:val="24"/>
-              </w:rPr>
-              <w:t> </w:t>
+              <w:t>1</w:t>
             </w:r>
           </w:p>
         </w:tc>
@@ -5597,14 +5580,14 @@
               <w:spacing w:after="0" w:line="240" w:lineRule="auto"/>
               <w:textAlignment w:val="baseline"/>
               <w:rPr>
-                <w:rFonts w:ascii="Segoe UI" w:eastAsia="Times New Roman" w:hAnsi="Segoe UI" w:cs="Segoe UI"/>
-                <w:sz w:val="18"/>
-                <w:szCs w:val="18"/>
-              </w:rPr>
-            </w:pPr>
-            <w:r>
-              <w:rPr>
-                <w:rFonts w:ascii="Calibri" w:eastAsia="Times New Roman" w:hAnsi="Calibri" w:cs="Segoe UI"/>
+                <w:rFonts w:ascii="Calibri" w:eastAsia="Times New Roman" w:hAnsi="Calibri" w:cs="Calibri"/>
+                <w:sz w:val="24"/>
+                <w:szCs w:val="24"/>
+              </w:rPr>
+            </w:pPr>
+            <w:r>
+              <w:rPr>
+                <w:rFonts w:ascii="Calibri" w:eastAsia="Times New Roman" w:hAnsi="Calibri" w:cs="Calibri"/>
                 <w:color w:val="000000"/>
                 <w:sz w:val="24"/>
                 <w:szCs w:val="24"/>
@@ -5614,7 +5597,7 @@
             </w:r>
             <w:r>
               <w:rPr>
-                <w:rFonts w:ascii="Calibri" w:eastAsia="Times New Roman" w:hAnsi="Calibri" w:cs="Segoe UI"/>
+                <w:rFonts w:ascii="Calibri" w:eastAsia="Times New Roman" w:hAnsi="Calibri" w:cs="Calibri"/>
                 <w:color w:val="000000"/>
                 <w:sz w:val="24"/>
                 <w:szCs w:val="24"/>
@@ -5647,29 +5630,20 @@
               <w:jc w:val="center"/>
               <w:textAlignment w:val="baseline"/>
               <w:rPr>
-                <w:rFonts w:ascii="Segoe UI" w:eastAsia="Times New Roman" w:hAnsi="Segoe UI" w:cs="Segoe UI"/>
-                <w:sz w:val="18"/>
-                <w:szCs w:val="18"/>
-              </w:rPr>
-            </w:pPr>
-            <w:r>
-              <w:rPr>
-                <w:rFonts w:ascii="Calibri" w:eastAsia="Times New Roman" w:hAnsi="Calibri" w:cs="Segoe UI"/>
+                <w:rFonts w:ascii="Calibri" w:eastAsia="Times New Roman" w:hAnsi="Calibri" w:cs="Calibri"/>
+                <w:sz w:val="24"/>
+                <w:szCs w:val="24"/>
+              </w:rPr>
+            </w:pPr>
+            <w:r>
+              <w:rPr>
+                <w:rFonts w:ascii="Calibri" w:eastAsia="Times New Roman" w:hAnsi="Calibri" w:cs="Calibri"/>
                 <w:color w:val="000000"/>
                 <w:sz w:val="24"/>
                 <w:szCs w:val="24"/>
                 <w:lang w:val="bg-BG"/>
               </w:rPr>
-              <w:t>1</w:t>
-            </w:r>
-            <w:r>
-              <w:rPr>
-                <w:rFonts w:ascii="Calibri" w:eastAsia="Times New Roman" w:hAnsi="Calibri" w:cs="Segoe UI"/>
-                <w:color w:val="000000"/>
-                <w:sz w:val="24"/>
-                <w:szCs w:val="24"/>
-              </w:rPr>
-              <w:t> </w:t>
+              <w:t>2</w:t>
             </w:r>
           </w:p>
         </w:tc>
@@ -5691,14 +5665,14 @@
               <w:spacing w:after="0" w:line="240" w:lineRule="auto"/>
               <w:textAlignment w:val="baseline"/>
               <w:rPr>
-                <w:rFonts w:ascii="Segoe UI" w:eastAsia="Times New Roman" w:hAnsi="Segoe UI" w:cs="Segoe UI"/>
-                <w:sz w:val="18"/>
-                <w:szCs w:val="18"/>
-              </w:rPr>
-            </w:pPr>
-            <w:r>
-              <w:rPr>
-                <w:rFonts w:ascii="Calibri" w:eastAsia="Times New Roman" w:hAnsi="Calibri" w:cs="Segoe UI"/>
+                <w:rFonts w:ascii="Calibri" w:eastAsia="Times New Roman" w:hAnsi="Calibri" w:cs="Calibri"/>
+                <w:sz w:val="24"/>
+                <w:szCs w:val="24"/>
+              </w:rPr>
+            </w:pPr>
+            <w:r>
+              <w:rPr>
+                <w:rFonts w:ascii="Calibri" w:eastAsia="Times New Roman" w:hAnsi="Calibri" w:cs="Calibri"/>
                 <w:color w:val="000000"/>
                 <w:sz w:val="24"/>
                 <w:szCs w:val="24"/>
@@ -5708,7 +5682,7 @@
             </w:r>
             <w:r>
               <w:rPr>
-                <w:rFonts w:ascii="Calibri" w:eastAsia="Times New Roman" w:hAnsi="Calibri" w:cs="Segoe UI"/>
+                <w:rFonts w:ascii="Calibri" w:eastAsia="Times New Roman" w:hAnsi="Calibri" w:cs="Calibri"/>
                 <w:color w:val="000000"/>
                 <w:sz w:val="24"/>
                 <w:szCs w:val="24"/>
@@ -5718,13 +5692,43 @@
             </w:r>
             <w:r>
               <w:rPr>
-                <w:rFonts w:ascii="Calibri" w:eastAsia="Times New Roman" w:hAnsi="Calibri" w:cs="Segoe UI"/>
+                <w:rFonts w:ascii="Calibri" w:eastAsia="Times New Roman" w:hAnsi="Calibri" w:cs="Calibri"/>
                 <w:color w:val="000000"/>
                 <w:sz w:val="24"/>
                 <w:szCs w:val="24"/>
                 <w:lang w:val="bg-BG"/>
               </w:rPr>
               <w:t>а</w:t>
+            </w:r>
+            <w:r>
+              <w:rPr>
+                <w:rFonts w:ascii="Calibri" w:eastAsia="Times New Roman" w:hAnsi="Calibri" w:cs="Calibri"/>
+                <w:color w:val="000000"/>
+                <w:sz w:val="24"/>
+                <w:szCs w:val="24"/>
+                <w:lang w:val="bg-BG"/>
+              </w:rPr>
+              <w:t xml:space="preserve">, </w:t>
+            </w:r>
+            <w:r>
+              <w:rPr>
+                <w:rFonts w:ascii="Calibri" w:eastAsia="Times New Roman" w:hAnsi="Calibri" w:cs="Calibri"/>
+                <w:color w:val="000000"/>
+                <w:sz w:val="24"/>
+                <w:szCs w:val="24"/>
+                <w:lang w:val="bg-BG"/>
+              </w:rPr>
+              <w:t>валидационните</w:t>
+            </w:r>
+            <w:r>
+              <w:rPr>
+                <w:rFonts w:ascii="Calibri" w:eastAsia="Times New Roman" w:hAnsi="Calibri" w:cs="Calibri"/>
+                <w:color w:val="000000"/>
+                <w:sz w:val="24"/>
+                <w:szCs w:val="24"/>
+                <w:lang w:val="bg-BG"/>
+              </w:rPr>
+              <w:t xml:space="preserve"> функции и тестовете</w:t>
             </w:r>
           </w:p>
         </w:tc>
@@ -5744,7 +5748,6 @@
             </w:tcBorders>
             <w:shd w:val="clear" w:color="auto" w:fill="auto"/>
             <w:vAlign w:val="bottom"/>
-            <w:hideMark/>
           </w:tcPr>
           <w:p>
             <w:pPr>
@@ -5752,29 +5755,20 @@
               <w:jc w:val="center"/>
               <w:textAlignment w:val="baseline"/>
               <w:rPr>
-                <w:rFonts w:ascii="Segoe UI" w:eastAsia="Times New Roman" w:hAnsi="Segoe UI" w:cs="Segoe UI"/>
-                <w:sz w:val="18"/>
-                <w:szCs w:val="18"/>
-              </w:rPr>
-            </w:pPr>
-            <w:r>
-              <w:rPr>
-                <w:rFonts w:ascii="Calibri" w:eastAsia="Times New Roman" w:hAnsi="Calibri" w:cs="Segoe UI"/>
-                <w:color w:val="000000"/>
-                <w:sz w:val="24"/>
-                <w:szCs w:val="24"/>
-                <w:lang w:val="bg-BG"/>
-              </w:rPr>
-              <w:t>2</w:t>
-            </w:r>
-            <w:r>
-              <w:rPr>
-                <w:rFonts w:ascii="Calibri" w:eastAsia="Times New Roman" w:hAnsi="Calibri" w:cs="Segoe UI"/>
-                <w:color w:val="000000"/>
-                <w:sz w:val="24"/>
-                <w:szCs w:val="24"/>
-              </w:rPr>
-              <w:t> </w:t>
+                <w:rFonts w:ascii="Calibri" w:eastAsia="Times New Roman" w:hAnsi="Calibri" w:cs="Calibri"/>
+                <w:sz w:val="24"/>
+                <w:szCs w:val="24"/>
+                <w:lang w:val="bg-BG"/>
+              </w:rPr>
+            </w:pPr>
+            <w:r>
+              <w:rPr>
+                <w:rFonts w:ascii="Calibri" w:eastAsia="Times New Roman" w:hAnsi="Calibri" w:cs="Calibri"/>
+                <w:sz w:val="24"/>
+                <w:szCs w:val="24"/>
+                <w:lang w:val="bg-BG"/>
+              </w:rPr>
+              <w:t>3</w:t>
             </w:r>
           </w:p>
         </w:tc>
@@ -5789,27 +5783,35 @@
             </w:tcBorders>
             <w:shd w:val="clear" w:color="auto" w:fill="FFFFFF"/>
             <w:vAlign w:val="center"/>
-            <w:hideMark/>
-          </w:tcPr>
-          <w:p>
-            <w:pPr>
-              <w:spacing w:after="0" w:line="240" w:lineRule="auto"/>
-              <w:textAlignment w:val="baseline"/>
-              <w:rPr>
-                <w:rFonts w:ascii="Segoe UI" w:eastAsia="Times New Roman" w:hAnsi="Segoe UI" w:cs="Segoe UI"/>
-                <w:sz w:val="18"/>
-                <w:szCs w:val="18"/>
-              </w:rPr>
-            </w:pPr>
-            <w:r>
-              <w:rPr>
-                <w:rFonts w:ascii="Calibri" w:eastAsia="Times New Roman" w:hAnsi="Calibri" w:cs="Segoe UI"/>
-                <w:color w:val="000000"/>
-                <w:sz w:val="24"/>
-                <w:szCs w:val="24"/>
-                <w:lang w:val="bg-BG"/>
-              </w:rPr>
-              <w:t>Планирани са валидационните функции</w:t>
+          </w:tcPr>
+          <w:p>
+            <w:pPr>
+              <w:spacing w:after="0" w:line="240" w:lineRule="auto"/>
+              <w:textAlignment w:val="baseline"/>
+              <w:rPr>
+                <w:rFonts w:ascii="Calibri" w:eastAsia="Times New Roman" w:hAnsi="Calibri" w:cs="Calibri"/>
+                <w:sz w:val="24"/>
+                <w:szCs w:val="24"/>
+                <w:lang w:val="bg-BG"/>
+              </w:rPr>
+            </w:pPr>
+            <w:r>
+              <w:rPr>
+                <w:rFonts w:ascii="Calibri" w:eastAsia="Times New Roman" w:hAnsi="Calibri" w:cs="Calibri"/>
+                <w:sz w:val="24"/>
+                <w:szCs w:val="24"/>
+                <w:lang w:val="bg-BG"/>
+              </w:rPr>
+              <w:t>Раз</w:t>
+            </w:r>
+            <w:r>
+              <w:rPr>
+                <w:rFonts w:ascii="Calibri" w:eastAsia="Times New Roman" w:hAnsi="Calibri" w:cs="Calibri"/>
+                <w:sz w:val="24"/>
+                <w:szCs w:val="24"/>
+                <w:lang w:val="bg-BG"/>
+              </w:rPr>
+              <w:t>работена е архитектурата</w:t>
             </w:r>
           </w:p>
         </w:tc>
@@ -5829,7 +5831,6 @@
             </w:tcBorders>
             <w:shd w:val="clear" w:color="auto" w:fill="auto"/>
             <w:vAlign w:val="bottom"/>
-            <w:hideMark/>
           </w:tcPr>
           <w:p>
             <w:pPr>
@@ -5837,29 +5838,20 @@
               <w:jc w:val="center"/>
               <w:textAlignment w:val="baseline"/>
               <w:rPr>
-                <w:rFonts w:ascii="Segoe UI" w:eastAsia="Times New Roman" w:hAnsi="Segoe UI" w:cs="Segoe UI"/>
-                <w:sz w:val="18"/>
-                <w:szCs w:val="18"/>
-              </w:rPr>
-            </w:pPr>
-            <w:r>
-              <w:rPr>
-                <w:rFonts w:ascii="Calibri" w:eastAsia="Times New Roman" w:hAnsi="Calibri" w:cs="Segoe UI"/>
-                <w:color w:val="000000"/>
-                <w:sz w:val="24"/>
-                <w:szCs w:val="24"/>
-                <w:lang w:val="bg-BG"/>
-              </w:rPr>
-              <w:t>3</w:t>
-            </w:r>
-            <w:r>
-              <w:rPr>
-                <w:rFonts w:ascii="Calibri" w:eastAsia="Times New Roman" w:hAnsi="Calibri" w:cs="Segoe UI"/>
-                <w:color w:val="000000"/>
-                <w:sz w:val="24"/>
-                <w:szCs w:val="24"/>
-              </w:rPr>
-              <w:t> </w:t>
+                <w:rFonts w:ascii="Calibri" w:eastAsia="Times New Roman" w:hAnsi="Calibri" w:cs="Calibri"/>
+                <w:sz w:val="24"/>
+                <w:szCs w:val="24"/>
+                <w:lang w:val="bg-BG"/>
+              </w:rPr>
+            </w:pPr>
+            <w:r>
+              <w:rPr>
+                <w:rFonts w:ascii="Calibri" w:eastAsia="Times New Roman" w:hAnsi="Calibri" w:cs="Calibri"/>
+                <w:sz w:val="24"/>
+                <w:szCs w:val="24"/>
+                <w:lang w:val="bg-BG"/>
+              </w:rPr>
+              <w:t>4</w:t>
             </w:r>
           </w:p>
         </w:tc>
@@ -5874,27 +5866,26 @@
             </w:tcBorders>
             <w:shd w:val="clear" w:color="auto" w:fill="FFFFFF"/>
             <w:vAlign w:val="center"/>
-            <w:hideMark/>
-          </w:tcPr>
-          <w:p>
-            <w:pPr>
-              <w:spacing w:after="0" w:line="240" w:lineRule="auto"/>
-              <w:textAlignment w:val="baseline"/>
-              <w:rPr>
-                <w:rFonts w:ascii="Segoe UI" w:eastAsia="Times New Roman" w:hAnsi="Segoe UI" w:cs="Segoe UI"/>
-                <w:sz w:val="18"/>
-                <w:szCs w:val="18"/>
-              </w:rPr>
-            </w:pPr>
-            <w:r>
-              <w:rPr>
-                <w:rFonts w:ascii="Calibri" w:eastAsia="Times New Roman" w:hAnsi="Calibri" w:cs="Segoe UI"/>
-                <w:color w:val="000000"/>
-                <w:sz w:val="24"/>
-                <w:szCs w:val="24"/>
-                <w:lang w:val="bg-BG"/>
-              </w:rPr>
-              <w:t>Планирани са тестовете</w:t>
+          </w:tcPr>
+          <w:p>
+            <w:pPr>
+              <w:spacing w:after="0" w:line="240" w:lineRule="auto"/>
+              <w:textAlignment w:val="baseline"/>
+              <w:rPr>
+                <w:rFonts w:ascii="Calibri" w:eastAsia="Times New Roman" w:hAnsi="Calibri" w:cs="Calibri"/>
+                <w:sz w:val="24"/>
+                <w:szCs w:val="24"/>
+                <w:lang w:val="bg-BG"/>
+              </w:rPr>
+            </w:pPr>
+            <w:r>
+              <w:rPr>
+                <w:rFonts w:ascii="Calibri" w:eastAsia="Times New Roman" w:hAnsi="Calibri" w:cs="Calibri"/>
+                <w:sz w:val="24"/>
+                <w:szCs w:val="24"/>
+                <w:lang w:val="bg-BG"/>
+              </w:rPr>
+              <w:t>Разработени са валидационните функции</w:t>
             </w:r>
           </w:p>
         </w:tc>
@@ -5922,29 +5913,20 @@
               <w:jc w:val="center"/>
               <w:textAlignment w:val="baseline"/>
               <w:rPr>
-                <w:rFonts w:ascii="Segoe UI" w:eastAsia="Times New Roman" w:hAnsi="Segoe UI" w:cs="Segoe UI"/>
-                <w:sz w:val="18"/>
-                <w:szCs w:val="18"/>
-              </w:rPr>
-            </w:pPr>
-            <w:r>
-              <w:rPr>
-                <w:rFonts w:ascii="Calibri" w:eastAsia="Times New Roman" w:hAnsi="Calibri" w:cs="Segoe UI"/>
+                <w:rFonts w:ascii="Calibri" w:eastAsia="Times New Roman" w:hAnsi="Calibri" w:cs="Calibri"/>
+                <w:sz w:val="24"/>
+                <w:szCs w:val="24"/>
+              </w:rPr>
+            </w:pPr>
+            <w:r>
+              <w:rPr>
+                <w:rFonts w:ascii="Calibri" w:eastAsia="Times New Roman" w:hAnsi="Calibri" w:cs="Calibri"/>
                 <w:color w:val="000000"/>
                 <w:sz w:val="24"/>
                 <w:szCs w:val="24"/>
                 <w:lang w:val="bg-BG"/>
               </w:rPr>
-              <w:t>4</w:t>
-            </w:r>
-            <w:r>
-              <w:rPr>
-                <w:rFonts w:ascii="Calibri" w:eastAsia="Times New Roman" w:hAnsi="Calibri" w:cs="Segoe UI"/>
-                <w:color w:val="000000"/>
-                <w:sz w:val="24"/>
-                <w:szCs w:val="24"/>
-              </w:rPr>
-              <w:t> </w:t>
+              <w:t>5</w:t>
             </w:r>
           </w:p>
         </w:tc>
@@ -5966,40 +5948,31 @@
               <w:spacing w:after="0" w:line="240" w:lineRule="auto"/>
               <w:textAlignment w:val="baseline"/>
               <w:rPr>
-                <w:rFonts w:ascii="Segoe UI" w:eastAsia="Times New Roman" w:hAnsi="Segoe UI" w:cs="Segoe UI"/>
-                <w:sz w:val="18"/>
-                <w:szCs w:val="18"/>
-                <w:lang w:val="bg-BG"/>
-              </w:rPr>
-            </w:pPr>
-            <w:r>
-              <w:rPr>
-                <w:rFonts w:ascii="Calibri" w:eastAsia="Times New Roman" w:hAnsi="Calibri" w:cs="Segoe UI"/>
+                <w:rFonts w:ascii="Calibri" w:eastAsia="Times New Roman" w:hAnsi="Calibri" w:cs="Calibri"/>
+                <w:sz w:val="24"/>
+                <w:szCs w:val="24"/>
+                <w:lang w:val="bg-BG"/>
+              </w:rPr>
+            </w:pPr>
+            <w:r>
+              <w:rPr>
+                <w:rFonts w:ascii="Calibri" w:eastAsia="Times New Roman" w:hAnsi="Calibri" w:cs="Calibri"/>
                 <w:color w:val="000000"/>
                 <w:sz w:val="24"/>
                 <w:szCs w:val="24"/>
                 <w:lang w:val="bg-BG"/>
               </w:rPr>
-              <w:t>Разработена</w:t>
-            </w:r>
-            <w:r>
-              <w:rPr>
-                <w:rFonts w:ascii="Calibri" w:eastAsia="Times New Roman" w:hAnsi="Calibri" w:cs="Segoe UI"/>
+              <w:t>Разработен</w:t>
+            </w:r>
+            <w:r>
+              <w:rPr>
+                <w:rFonts w:ascii="Calibri" w:eastAsia="Times New Roman" w:hAnsi="Calibri" w:cs="Calibri"/>
                 <w:color w:val="000000"/>
                 <w:sz w:val="24"/>
                 <w:szCs w:val="24"/>
-              </w:rPr>
-              <w:t> </w:t>
-            </w:r>
-            <w:r>
-              <w:rPr>
-                <w:rFonts w:ascii="Calibri" w:eastAsia="Times New Roman" w:hAnsi="Calibri" w:cs="Segoe UI"/>
-                <w:color w:val="000000"/>
-                <w:sz w:val="24"/>
-                <w:szCs w:val="24"/>
-                <w:lang w:val="bg-BG"/>
-              </w:rPr>
-              <w:t>е архитектурата</w:t>
+                <w:lang w:val="bg-BG"/>
+              </w:rPr>
+              <w:t>и са тестовете</w:t>
             </w:r>
           </w:p>
         </w:tc>
@@ -6027,29 +6000,20 @@
               <w:jc w:val="center"/>
               <w:textAlignment w:val="baseline"/>
               <w:rPr>
-                <w:rFonts w:ascii="Segoe UI" w:eastAsia="Times New Roman" w:hAnsi="Segoe UI" w:cs="Segoe UI"/>
-                <w:sz w:val="18"/>
-                <w:szCs w:val="18"/>
-              </w:rPr>
-            </w:pPr>
-            <w:r>
-              <w:rPr>
-                <w:rFonts w:ascii="Calibri" w:eastAsia="Times New Roman" w:hAnsi="Calibri" w:cs="Segoe UI"/>
+                <w:rFonts w:ascii="Calibri" w:eastAsia="Times New Roman" w:hAnsi="Calibri" w:cs="Calibri"/>
+                <w:sz w:val="24"/>
+                <w:szCs w:val="24"/>
+              </w:rPr>
+            </w:pPr>
+            <w:r>
+              <w:rPr>
+                <w:rFonts w:ascii="Calibri" w:eastAsia="Times New Roman" w:hAnsi="Calibri" w:cs="Calibri"/>
                 <w:color w:val="000000"/>
                 <w:sz w:val="24"/>
                 <w:szCs w:val="24"/>
                 <w:lang w:val="bg-BG"/>
               </w:rPr>
-              <w:t>5</w:t>
-            </w:r>
-            <w:r>
-              <w:rPr>
-                <w:rFonts w:ascii="Calibri" w:eastAsia="Times New Roman" w:hAnsi="Calibri" w:cs="Segoe UI"/>
-                <w:color w:val="000000"/>
-                <w:sz w:val="24"/>
-                <w:szCs w:val="24"/>
-              </w:rPr>
-              <w:t> </w:t>
+              <w:t>6</w:t>
             </w:r>
           </w:p>
         </w:tc>
@@ -6071,105 +6035,20 @@
               <w:spacing w:after="0" w:line="240" w:lineRule="auto"/>
               <w:textAlignment w:val="baseline"/>
               <w:rPr>
-                <w:rFonts w:ascii="Segoe UI" w:eastAsia="Times New Roman" w:hAnsi="Segoe UI" w:cs="Segoe UI"/>
-                <w:sz w:val="18"/>
-                <w:szCs w:val="18"/>
-              </w:rPr>
-            </w:pPr>
-            <w:r>
-              <w:rPr>
-                <w:rFonts w:ascii="Calibri" w:eastAsia="Times New Roman" w:hAnsi="Calibri" w:cs="Segoe UI"/>
+                <w:rFonts w:ascii="Calibri" w:eastAsia="Times New Roman" w:hAnsi="Calibri" w:cs="Calibri"/>
+                <w:sz w:val="24"/>
+                <w:szCs w:val="24"/>
+              </w:rPr>
+            </w:pPr>
+            <w:r>
+              <w:rPr>
+                <w:rFonts w:ascii="Calibri" w:eastAsia="Times New Roman" w:hAnsi="Calibri" w:cs="Calibri"/>
                 <w:color w:val="000000"/>
                 <w:sz w:val="24"/>
                 <w:szCs w:val="24"/>
                 <w:lang w:val="bg-BG"/>
               </w:rPr>
-              <w:t>Написани са валидационните функции</w:t>
-            </w:r>
-          </w:p>
-        </w:tc>
-      </w:tr>
-      <w:tr>
-        <w:trPr>
-          <w:trHeight w:val="255"/>
-        </w:trPr>
-        <w:tc>
-          <w:tcPr>
-            <w:tcW w:w="1290" w:type="dxa"/>
-            <w:tcBorders>
-              <w:top w:val="nil"/>
-              <w:left w:val="single" w:sz="6" w:space="0" w:color="000000"/>
-              <w:bottom w:val="single" w:sz="6" w:space="0" w:color="000000"/>
-              <w:right w:val="single" w:sz="6" w:space="0" w:color="000000"/>
-            </w:tcBorders>
-            <w:shd w:val="clear" w:color="auto" w:fill="auto"/>
-            <w:vAlign w:val="bottom"/>
-            <w:hideMark/>
-          </w:tcPr>
-          <w:p>
-            <w:pPr>
-              <w:spacing w:after="0" w:line="240" w:lineRule="auto"/>
-              <w:jc w:val="center"/>
-              <w:textAlignment w:val="baseline"/>
-              <w:rPr>
-                <w:rFonts w:ascii="Segoe UI" w:eastAsia="Times New Roman" w:hAnsi="Segoe UI" w:cs="Segoe UI"/>
-                <w:sz w:val="18"/>
-                <w:szCs w:val="18"/>
-              </w:rPr>
-            </w:pPr>
-            <w:r>
-              <w:rPr>
-                <w:rFonts w:ascii="Calibri" w:eastAsia="Times New Roman" w:hAnsi="Calibri" w:cs="Segoe UI"/>
-                <w:color w:val="000000"/>
-                <w:sz w:val="24"/>
-                <w:szCs w:val="24"/>
-                <w:lang w:val="bg-BG"/>
-              </w:rPr>
-              <w:t>6</w:t>
-            </w:r>
-            <w:r>
-              <w:rPr>
-                <w:rFonts w:ascii="Calibri" w:eastAsia="Times New Roman" w:hAnsi="Calibri" w:cs="Segoe UI"/>
-                <w:color w:val="000000"/>
-                <w:sz w:val="24"/>
-                <w:szCs w:val="24"/>
-              </w:rPr>
-              <w:t> </w:t>
-            </w:r>
-          </w:p>
-        </w:tc>
-        <w:tc>
-          <w:tcPr>
-            <w:tcW w:w="6660" w:type="dxa"/>
-            <w:tcBorders>
-              <w:top w:val="nil"/>
-              <w:left w:val="nil"/>
-              <w:bottom w:val="single" w:sz="6" w:space="0" w:color="000000"/>
-              <w:right w:val="single" w:sz="6" w:space="0" w:color="000000"/>
-            </w:tcBorders>
-            <w:shd w:val="clear" w:color="auto" w:fill="FFFFFF"/>
-            <w:vAlign w:val="center"/>
-            <w:hideMark/>
-          </w:tcPr>
-          <w:p>
-            <w:pPr>
-              <w:spacing w:after="0" w:line="240" w:lineRule="auto"/>
-              <w:textAlignment w:val="baseline"/>
-              <w:rPr>
-                <w:rFonts w:ascii="Segoe UI" w:eastAsia="Times New Roman" w:hAnsi="Segoe UI" w:cs="Segoe UI"/>
-                <w:sz w:val="18"/>
-                <w:szCs w:val="18"/>
-              </w:rPr>
-            </w:pPr>
-            <w:r>
-              <w:rPr>
-                <w:rFonts w:ascii="Calibri" w:eastAsia="Times New Roman" w:hAnsi="Calibri" w:cs="Segoe UI"/>
-                <w:color w:val="000000"/>
-                <w:sz w:val="24"/>
-                <w:szCs w:val="24"/>
-                <w:lang w:val="bg-BG"/>
-              </w:rPr>
-              <w:t>Написани са тестовете</w:t>
+              <w:t>Тестването е приключило</w:t>
             </w:r>
           </w:p>
         </w:tc>
@@ -6197,29 +6076,20 @@
               <w:jc w:val="center"/>
               <w:textAlignment w:val="baseline"/>
               <w:rPr>
-                <w:rFonts w:ascii="Segoe UI" w:eastAsia="Times New Roman" w:hAnsi="Segoe UI" w:cs="Segoe UI"/>
-                <w:sz w:val="18"/>
-                <w:szCs w:val="18"/>
-              </w:rPr>
-            </w:pPr>
-            <w:r>
-              <w:rPr>
-                <w:rFonts w:ascii="Calibri" w:eastAsia="Times New Roman" w:hAnsi="Calibri" w:cs="Segoe UI"/>
+                <w:rFonts w:ascii="Calibri" w:eastAsia="Times New Roman" w:hAnsi="Calibri" w:cs="Calibri"/>
+                <w:sz w:val="24"/>
+                <w:szCs w:val="24"/>
+              </w:rPr>
+            </w:pPr>
+            <w:r>
+              <w:rPr>
+                <w:rFonts w:ascii="Calibri" w:eastAsia="Times New Roman" w:hAnsi="Calibri" w:cs="Calibri"/>
                 <w:color w:val="000000"/>
                 <w:sz w:val="24"/>
                 <w:szCs w:val="24"/>
                 <w:lang w:val="bg-BG"/>
               </w:rPr>
               <w:t>7</w:t>
-            </w:r>
-            <w:r>
-              <w:rPr>
-                <w:rFonts w:ascii="Calibri" w:eastAsia="Times New Roman" w:hAnsi="Calibri" w:cs="Segoe UI"/>
-                <w:color w:val="000000"/>
-                <w:sz w:val="24"/>
-                <w:szCs w:val="24"/>
-              </w:rPr>
-              <w:t> </w:t>
             </w:r>
           </w:p>
         </w:tc>
@@ -6241,20 +6111,48 @@
               <w:spacing w:after="0" w:line="240" w:lineRule="auto"/>
               <w:textAlignment w:val="baseline"/>
               <w:rPr>
-                <w:rFonts w:ascii="Segoe UI" w:eastAsia="Times New Roman" w:hAnsi="Segoe UI" w:cs="Segoe UI"/>
-                <w:sz w:val="18"/>
-                <w:szCs w:val="18"/>
-              </w:rPr>
-            </w:pPr>
-            <w:r>
-              <w:rPr>
-                <w:rFonts w:ascii="Calibri" w:eastAsia="Times New Roman" w:hAnsi="Calibri" w:cs="Segoe UI"/>
+                <w:rFonts w:ascii="Calibri" w:eastAsia="Times New Roman" w:hAnsi="Calibri" w:cs="Calibri"/>
+                <w:sz w:val="24"/>
+                <w:szCs w:val="24"/>
+              </w:rPr>
+            </w:pPr>
+            <w:r>
+              <w:rPr>
+                <w:rFonts w:ascii="Calibri" w:eastAsia="Times New Roman" w:hAnsi="Calibri" w:cs="Calibri"/>
                 <w:color w:val="000000"/>
                 <w:sz w:val="24"/>
                 <w:szCs w:val="24"/>
                 <w:lang w:val="bg-BG"/>
               </w:rPr>
-              <w:t>Тестването е приключило</w:t>
+              <w:t xml:space="preserve">Общата </w:t>
+            </w:r>
+            <w:r>
+              <w:rPr>
+                <w:rFonts w:ascii="Calibri" w:eastAsia="Times New Roman" w:hAnsi="Calibri" w:cs="Calibri"/>
+                <w:sz w:val="24"/>
+                <w:szCs w:val="24"/>
+                <w:lang w:val="bg-BG"/>
+              </w:rPr>
+              <w:t>документация</w:t>
+            </w:r>
+            <w:r>
+              <w:rPr>
+                <w:rFonts w:ascii="Calibri" w:eastAsia="Times New Roman" w:hAnsi="Calibri" w:cs="Calibri"/>
+                <w:color w:val="000000"/>
+                <w:sz w:val="24"/>
+                <w:szCs w:val="24"/>
+                <w:lang w:val="bg-BG"/>
+              </w:rPr>
+              <w:t xml:space="preserve"> е завършена</w:t>
+            </w:r>
+            <w:r>
+              <w:rPr>
+                <w:rFonts w:ascii="Calibri" w:eastAsia="Times New Roman" w:hAnsi="Calibri" w:cs="Calibri"/>
+                <w:color w:val="000000"/>
+                <w:sz w:val="24"/>
+                <w:szCs w:val="24"/>
+              </w:rPr>
+              <w:t> </w:t>
             </w:r>
           </w:p>
         </w:tc>
@@ -6282,14 +6180,14 @@
               <w:jc w:val="center"/>
               <w:textAlignment w:val="baseline"/>
               <w:rPr>
-                <w:rFonts w:ascii="Segoe UI" w:eastAsia="Times New Roman" w:hAnsi="Segoe UI" w:cs="Segoe UI"/>
-                <w:sz w:val="18"/>
-                <w:szCs w:val="18"/>
-              </w:rPr>
-            </w:pPr>
-            <w:r>
-              <w:rPr>
-                <w:rFonts w:ascii="Calibri" w:eastAsia="Times New Roman" w:hAnsi="Calibri" w:cs="Segoe UI"/>
+                <w:rFonts w:ascii="Calibri" w:eastAsia="Times New Roman" w:hAnsi="Calibri" w:cs="Calibri"/>
+                <w:sz w:val="24"/>
+                <w:szCs w:val="24"/>
+              </w:rPr>
+            </w:pPr>
+            <w:r>
+              <w:rPr>
+                <w:rFonts w:ascii="Calibri" w:eastAsia="Times New Roman" w:hAnsi="Calibri" w:cs="Calibri"/>
                 <w:color w:val="000000"/>
                 <w:sz w:val="24"/>
                 <w:szCs w:val="24"/>
@@ -6317,24 +6215,24 @@
               <w:spacing w:after="0" w:line="240" w:lineRule="auto"/>
               <w:textAlignment w:val="baseline"/>
               <w:rPr>
-                <w:rFonts w:ascii="Segoe UI" w:eastAsia="Times New Roman" w:hAnsi="Segoe UI" w:cs="Segoe UI"/>
-                <w:sz w:val="18"/>
-                <w:szCs w:val="18"/>
-              </w:rPr>
-            </w:pPr>
-            <w:r>
-              <w:rPr>
-                <w:rFonts w:ascii="Calibri" w:eastAsia="Times New Roman" w:hAnsi="Calibri" w:cs="Segoe UI"/>
+                <w:rFonts w:ascii="Calibri" w:eastAsia="Times New Roman" w:hAnsi="Calibri" w:cs="Calibri"/>
+                <w:sz w:val="24"/>
+                <w:szCs w:val="24"/>
+              </w:rPr>
+            </w:pPr>
+            <w:r>
+              <w:rPr>
+                <w:rFonts w:ascii="Calibri" w:eastAsia="Times New Roman" w:hAnsi="Calibri" w:cs="Calibri"/>
                 <w:color w:val="000000"/>
                 <w:sz w:val="24"/>
                 <w:szCs w:val="24"/>
                 <w:lang w:val="bg-BG"/>
               </w:rPr>
-              <w:t xml:space="preserve">Общата </w:t>
-            </w:r>
-            <w:r>
-              <w:rPr>
-                <w:rFonts w:ascii="Calibri" w:eastAsia="Times New Roman" w:hAnsi="Calibri" w:cs="Segoe UI"/>
+              <w:t xml:space="preserve">Потребителската </w:t>
+            </w:r>
+            <w:r>
+              <w:rPr>
+                <w:rFonts w:ascii="Calibri" w:eastAsia="Times New Roman" w:hAnsi="Calibri" w:cs="Calibri"/>
                 <w:sz w:val="24"/>
                 <w:szCs w:val="24"/>
                 <w:lang w:val="bg-BG"/>
@@ -6343,7 +6241,7 @@
             </w:r>
             <w:r>
               <w:rPr>
-                <w:rFonts w:ascii="Calibri" w:eastAsia="Times New Roman" w:hAnsi="Calibri" w:cs="Segoe UI"/>
+                <w:rFonts w:ascii="Calibri" w:eastAsia="Times New Roman" w:hAnsi="Calibri" w:cs="Calibri"/>
                 <w:color w:val="000000"/>
                 <w:sz w:val="24"/>
                 <w:szCs w:val="24"/>
@@ -6353,111 +6251,7 @@
             </w:r>
             <w:r>
               <w:rPr>
-                <w:rFonts w:ascii="Calibri" w:eastAsia="Times New Roman" w:hAnsi="Calibri" w:cs="Segoe UI"/>
-                <w:color w:val="000000"/>
-                <w:sz w:val="24"/>
-                <w:szCs w:val="24"/>
-              </w:rPr>
-              <w:t> </w:t>
-            </w:r>
-          </w:p>
-        </w:tc>
-      </w:tr>
-      <w:tr>
-        <w:trPr>
-          <w:trHeight w:val="300"/>
-        </w:trPr>
-        <w:tc>
-          <w:tcPr>
-            <w:tcW w:w="1290" w:type="dxa"/>
-            <w:tcBorders>
-              <w:top w:val="nil"/>
-              <w:left w:val="single" w:sz="6" w:space="0" w:color="000000"/>
-              <w:bottom w:val="single" w:sz="6" w:space="0" w:color="000000"/>
-              <w:right w:val="single" w:sz="6" w:space="0" w:color="000000"/>
-            </w:tcBorders>
-            <w:shd w:val="clear" w:color="auto" w:fill="auto"/>
-            <w:vAlign w:val="bottom"/>
-            <w:hideMark/>
-          </w:tcPr>
-          <w:p>
-            <w:pPr>
-              <w:spacing w:after="0" w:line="240" w:lineRule="auto"/>
-              <w:jc w:val="center"/>
-              <w:textAlignment w:val="baseline"/>
-              <w:rPr>
-                <w:rFonts w:ascii="Segoe UI" w:eastAsia="Times New Roman" w:hAnsi="Segoe UI" w:cs="Segoe UI"/>
-                <w:sz w:val="18"/>
-                <w:szCs w:val="18"/>
-              </w:rPr>
-            </w:pPr>
-            <w:r>
-              <w:rPr>
-                <w:rFonts w:ascii="Calibri" w:eastAsia="Times New Roman" w:hAnsi="Calibri" w:cs="Segoe UI"/>
-                <w:color w:val="000000"/>
-                <w:sz w:val="24"/>
-                <w:szCs w:val="24"/>
-                <w:lang w:val="bg-BG"/>
-              </w:rPr>
-              <w:t>9</w:t>
-            </w:r>
-          </w:p>
-        </w:tc>
-        <w:tc>
-          <w:tcPr>
-            <w:tcW w:w="6660" w:type="dxa"/>
-            <w:tcBorders>
-              <w:top w:val="nil"/>
-              <w:left w:val="nil"/>
-              <w:bottom w:val="single" w:sz="6" w:space="0" w:color="000000"/>
-              <w:right w:val="single" w:sz="6" w:space="0" w:color="000000"/>
-            </w:tcBorders>
-            <w:shd w:val="clear" w:color="auto" w:fill="FFFFFF"/>
-            <w:vAlign w:val="center"/>
-            <w:hideMark/>
-          </w:tcPr>
-          <w:p>
-            <w:pPr>
-              <w:spacing w:after="0" w:line="240" w:lineRule="auto"/>
-              <w:textAlignment w:val="baseline"/>
-              <w:rPr>
-                <w:rFonts w:ascii="Segoe UI" w:eastAsia="Times New Roman" w:hAnsi="Segoe UI" w:cs="Segoe UI"/>
-                <w:sz w:val="18"/>
-                <w:szCs w:val="18"/>
-              </w:rPr>
-            </w:pPr>
-            <w:r>
-              <w:rPr>
-                <w:rFonts w:ascii="Calibri" w:eastAsia="Times New Roman" w:hAnsi="Calibri" w:cs="Segoe UI"/>
-                <w:color w:val="000000"/>
-                <w:sz w:val="24"/>
-                <w:szCs w:val="24"/>
-                <w:lang w:val="bg-BG"/>
-              </w:rPr>
-              <w:t xml:space="preserve">Потребителската </w:t>
-            </w:r>
-            <w:r>
-              <w:rPr>
-                <w:rFonts w:ascii="Calibri" w:eastAsia="Times New Roman" w:hAnsi="Calibri" w:cs="Segoe UI"/>
-                <w:sz w:val="24"/>
-                <w:szCs w:val="24"/>
-                <w:lang w:val="bg-BG"/>
-              </w:rPr>
-              <w:t>документация</w:t>
-            </w:r>
-            <w:r>
-              <w:rPr>
-                <w:rFonts w:ascii="Calibri" w:eastAsia="Times New Roman" w:hAnsi="Calibri" w:cs="Segoe UI"/>
-                <w:color w:val="000000"/>
-                <w:sz w:val="24"/>
-                <w:szCs w:val="24"/>
-                <w:lang w:val="bg-BG"/>
-              </w:rPr>
-              <w:t xml:space="preserve"> е завършена</w:t>
-            </w:r>
-            <w:r>
-              <w:rPr>
-                <w:rFonts w:ascii="Calibri" w:eastAsia="Times New Roman" w:hAnsi="Calibri" w:cs="Segoe UI"/>
+                <w:rFonts w:ascii="Calibri" w:eastAsia="Times New Roman" w:hAnsi="Calibri" w:cs="Calibri"/>
                 <w:color w:val="000000"/>
                 <w:sz w:val="24"/>
                 <w:szCs w:val="24"/>
@@ -6498,6 +6292,7 @@
           <w:rFonts w:ascii="Times New Roman" w:hAnsi="Times New Roman" w:cs="Times New Roman"/>
           <w:sz w:val="48"/>
           <w:szCs w:val="96"/>
+          <w:lang w:val="bg-BG"/>
         </w:rPr>
       </w:pPr>
       <w:r>
@@ -6508,10 +6303,26 @@
           <w:szCs w:val="96"/>
         </w:rPr>
         <w:drawing>
-          <wp:inline distT="0" distB="0" distL="0" distR="0" wp14:anchorId="092C83E7" wp14:editId="0BCCDB23">
-            <wp:extent cx="5943600" cy="967740"/>
-            <wp:effectExtent l="0" t="0" r="0" b="3810"/>
-            <wp:docPr id="3" name="Picture 3"/>
+          <wp:anchor distT="0" distB="0" distL="114300" distR="114300" simplePos="0" relativeHeight="251663360" behindDoc="1" locked="0" layoutInCell="1" allowOverlap="1" wp14:anchorId="0CC54A89" wp14:editId="6B8C9F6B">
+            <wp:simplePos x="0" y="0"/>
+            <wp:positionH relativeFrom="column">
+              <wp:posOffset>0</wp:posOffset>
+            </wp:positionH>
+            <wp:positionV relativeFrom="paragraph">
+              <wp:posOffset>-858</wp:posOffset>
+            </wp:positionV>
+            <wp:extent cx="5943600" cy="849630"/>
+            <wp:effectExtent l="0" t="0" r="0" b="7620"/>
+            <wp:wrapTight wrapText="bothSides">
+              <wp:wrapPolygon edited="0">
+                <wp:start x="0" y="0"/>
+                <wp:lineTo x="0" y="21309"/>
+                <wp:lineTo x="21531" y="21309"/>
+                <wp:lineTo x="21531" y="0"/>
+                <wp:lineTo x="0" y="0"/>
+              </wp:wrapPolygon>
+            </wp:wrapTight>
+            <wp:docPr id="9" name="Картина 9"/>
             <wp:cNvGraphicFramePr>
               <a:graphicFrameLocks xmlns:a="http://schemas.openxmlformats.org/drawingml/2006/main" noChangeAspect="1"/>
             </wp:cNvGraphicFramePr>
@@ -6519,7 +6330,7 @@
               <a:graphicData uri="http://schemas.openxmlformats.org/drawingml/2006/picture">
                 <pic:pic xmlns:pic="http://schemas.openxmlformats.org/drawingml/2006/picture">
                   <pic:nvPicPr>
-                    <pic:cNvPr id="3" name="Жалонни точки.png"/>
+                    <pic:cNvPr id="9" name="Картина 9"/>
                     <pic:cNvPicPr/>
                   </pic:nvPicPr>
                   <pic:blipFill>
@@ -6537,7 +6348,7 @@
                   <pic:spPr>
                     <a:xfrm>
                       <a:off x="0" y="0"/>
-                      <a:ext cx="5943600" cy="967740"/>
+                      <a:ext cx="5943600" cy="849630"/>
                     </a:xfrm>
                     <a:prstGeom prst="rect">
                       <a:avLst/>
@@ -6546,7 +6357,7 @@
                 </pic:pic>
               </a:graphicData>
             </a:graphic>
-          </wp:inline>
+          </wp:anchor>
         </w:drawing>
       </w:r>
     </w:p>
@@ -6597,23 +6408,6 @@
             </a:graphic>
           </wp:inline>
         </w:drawing>
-      </w:r>
-    </w:p>
-    <w:p>
-      <w:pPr>
-        <w:rPr>
-          <w:rFonts w:ascii="Times New Roman" w:eastAsia="Times New Roman" w:hAnsi="Times New Roman" w:cs="Times New Roman"/>
-          <w:sz w:val="36"/>
-          <w:szCs w:val="36"/>
-        </w:rPr>
-      </w:pPr>
-      <w:r>
-        <w:rPr>
-          <w:rFonts w:ascii="Times New Roman" w:eastAsia="Times New Roman" w:hAnsi="Times New Roman" w:cs="Times New Roman"/>
-          <w:sz w:val="36"/>
-          <w:szCs w:val="36"/>
-        </w:rPr>
-        <w:br w:type="page"/>
       </w:r>
     </w:p>
     <w:p>
@@ -7571,6 +7365,7 @@
     <w:lsdException w:name="HTML Sample" w:semiHidden="1" w:unhideWhenUsed="1"/>
     <w:lsdException w:name="HTML Typewriter" w:semiHidden="1" w:unhideWhenUsed="1"/>
     <w:lsdException w:name="HTML Variable" w:semiHidden="1" w:unhideWhenUsed="1"/>
+    <w:lsdException w:name="Normal Table" w:semiHidden="1" w:unhideWhenUsed="1"/>
     <w:lsdException w:name="annotation subject" w:semiHidden="1" w:unhideWhenUsed="1"/>
     <w:lsdException w:name="No List" w:semiHidden="1" w:unhideWhenUsed="1"/>
     <w:lsdException w:name="Outline List 1" w:semiHidden="1" w:unhideWhenUsed="1"/>
@@ -7613,8 +7408,11 @@
     <w:lsdException w:name="Table Contemporary" w:semiHidden="1" w:unhideWhenUsed="1"/>
     <w:lsdException w:name="Table Elegant" w:semiHidden="1" w:unhideWhenUsed="1"/>
     <w:lsdException w:name="Table Professional" w:semiHidden="1" w:unhideWhenUsed="1"/>
+    <w:lsdException w:name="Table Subtle 1" w:semiHidden="1" w:unhideWhenUsed="1"/>
     <w:lsdException w:name="Table Subtle 2" w:semiHidden="1" w:unhideWhenUsed="1"/>
     <w:lsdException w:name="Table Web 1" w:semiHidden="1" w:unhideWhenUsed="1"/>
+    <w:lsdException w:name="Table Web 2" w:semiHidden="1" w:unhideWhenUsed="1"/>
+    <w:lsdException w:name="Table Web 3" w:semiHidden="1" w:unhideWhenUsed="1"/>
     <w:lsdException w:name="Balloon Text" w:semiHidden="1" w:unhideWhenUsed="1"/>
     <w:lsdException w:name="Table Grid" w:uiPriority="39"/>
     <w:lsdException w:name="Table Theme" w:semiHidden="1" w:unhideWhenUsed="1"/>

</xml_diff>